<commit_message>
Added the MVC and Inventory Management System into Word Docs
</commit_message>
<xml_diff>
--- a/Week 1/Week1_Data Structures_and_Algorithms.docx
+++ b/Week 1/Week1_Data Structures_and_Algorithms.docx
@@ -3418,6 +3418,9 @@
         <w:spacing w:after="0"/>
       </w:pPr>
       <w:r>
+        <w:rPr>
+          <w:noProof/>
+        </w:rPr>
         <w:drawing>
           <wp:inline distT="0" distB="0" distL="0" distR="0" wp14:anchorId="08A995F3" wp14:editId="1069ADCD">
             <wp:extent cx="4999010" cy="3384550"/>
@@ -3503,10 +3506,11 @@
         <w:rPr>
           <w:b/>
           <w:bCs/>
+          <w:noProof/>
         </w:rPr>
         <w:lastRenderedPageBreak/>
         <w:drawing>
-          <wp:anchor distT="0" distB="0" distL="114300" distR="114300" simplePos="0" relativeHeight="251658240" behindDoc="0" locked="0" layoutInCell="1" allowOverlap="1" wp14:anchorId="7121A32E" wp14:editId="296257F1">
+          <wp:anchor distT="0" distB="0" distL="114300" distR="114300" simplePos="0" relativeHeight="251658240" behindDoc="0" locked="0" layoutInCell="1" allowOverlap="1" wp14:anchorId="7121A32E" wp14:editId="1C2B443F">
             <wp:simplePos x="0" y="0"/>
             <wp:positionH relativeFrom="margin">
               <wp:align>left</wp:align>
@@ -3861,6 +3865,9 @@
         <w:spacing w:after="0"/>
       </w:pPr>
       <w:r>
+        <w:rPr>
+          <w:noProof/>
+        </w:rPr>
         <w:drawing>
           <wp:inline distT="0" distB="0" distL="0" distR="0" wp14:anchorId="727A3B20" wp14:editId="7DC8F3A1">
             <wp:extent cx="4514850" cy="2634080"/>
@@ -3906,6 +3913,2255 @@
         </w:rPr>
       </w:pPr>
     </w:p>
+    <w:p>
+      <w:pPr>
+        <w:rPr>
+          <w:b/>
+          <w:bCs/>
+        </w:rPr>
+      </w:pPr>
+    </w:p>
+    <w:p>
+      <w:pPr>
+        <w:rPr>
+          <w:b/>
+          <w:bCs/>
+          <w:sz w:val="32"/>
+          <w:szCs w:val="32"/>
+        </w:rPr>
+      </w:pPr>
+      <w:r>
+        <w:rPr>
+          <w:b/>
+          <w:bCs/>
+          <w:sz w:val="32"/>
+          <w:szCs w:val="32"/>
+        </w:rPr>
+        <w:lastRenderedPageBreak/>
+        <w:t>Exercise 1 – Inventory Management System</w:t>
+      </w:r>
+    </w:p>
+    <w:p>
+      <w:pPr>
+        <w:pStyle w:val="ListParagraph"/>
+        <w:numPr>
+          <w:ilvl w:val="0"/>
+          <w:numId w:val="16"/>
+        </w:numPr>
+      </w:pPr>
+      <w:r>
+        <w:rPr>
+          <w:b/>
+          <w:bCs/>
+        </w:rPr>
+        <w:t xml:space="preserve"> Why are data structures and algorithms essential in handling large inventories?</w:t>
+      </w:r>
+      <w:r>
+        <w:rPr>
+          <w:b/>
+          <w:bCs/>
+        </w:rPr>
+        <w:br/>
+      </w:r>
+      <w:r>
+        <w:t>They help store and access data efficiently. With large inventories, quick search, update, and delete operations are important to keep the system fast and responsive.</w:t>
+      </w:r>
+    </w:p>
+    <w:p>
+      <w:pPr>
+        <w:pStyle w:val="ListParagraph"/>
+        <w:ind w:left="643"/>
+      </w:pPr>
+    </w:p>
+    <w:p>
+      <w:pPr>
+        <w:pStyle w:val="ListParagraph"/>
+        <w:numPr>
+          <w:ilvl w:val="0"/>
+          <w:numId w:val="16"/>
+        </w:numPr>
+        <w:rPr>
+          <w:b/>
+          <w:bCs/>
+        </w:rPr>
+      </w:pPr>
+      <w:r>
+        <w:rPr>
+          <w:b/>
+          <w:bCs/>
+        </w:rPr>
+        <w:t>The</w:t>
+      </w:r>
+      <w:r>
+        <w:rPr>
+          <w:b/>
+          <w:bCs/>
+        </w:rPr>
+        <w:t xml:space="preserve"> types of data structures are suitable for this problem</w:t>
+      </w:r>
+    </w:p>
+    <w:p>
+      <w:pPr>
+        <w:numPr>
+          <w:ilvl w:val="0"/>
+          <w:numId w:val="15"/>
+        </w:numPr>
+      </w:pPr>
+      <w:r>
+        <w:t>HashMap: Best for fast access using product ID.</w:t>
+      </w:r>
+    </w:p>
+    <w:p>
+      <w:pPr>
+        <w:numPr>
+          <w:ilvl w:val="0"/>
+          <w:numId w:val="15"/>
+        </w:numPr>
+      </w:pPr>
+      <w:proofErr w:type="spellStart"/>
+      <w:r>
+        <w:t>ArrayList</w:t>
+      </w:r>
+      <w:proofErr w:type="spellEnd"/>
+      <w:r>
+        <w:t>: Good for simple lists but slower for searching.</w:t>
+      </w:r>
+    </w:p>
+    <w:p>
+      <w:pPr>
+        <w:numPr>
+          <w:ilvl w:val="0"/>
+          <w:numId w:val="15"/>
+        </w:numPr>
+      </w:pPr>
+      <w:proofErr w:type="spellStart"/>
+      <w:r>
+        <w:t>TreeMap</w:t>
+      </w:r>
+      <w:proofErr w:type="spellEnd"/>
+      <w:r>
+        <w:t>: Keeps data sorted by key but slightly slower than HashMap.</w:t>
+      </w:r>
+    </w:p>
+    <w:p>
+      <w:pPr>
+        <w:pStyle w:val="ListParagraph"/>
+        <w:numPr>
+          <w:ilvl w:val="0"/>
+          <w:numId w:val="16"/>
+        </w:numPr>
+        <w:rPr>
+          <w:b/>
+          <w:bCs/>
+        </w:rPr>
+      </w:pPr>
+      <w:r>
+        <w:rPr>
+          <w:b/>
+          <w:bCs/>
+        </w:rPr>
+        <w:t xml:space="preserve">Created a Project </w:t>
+      </w:r>
+      <w:r>
+        <w:rPr>
+          <w:b/>
+          <w:bCs/>
+        </w:rPr>
+        <w:t>for inventory management System</w:t>
+      </w:r>
+      <w:r>
+        <w:rPr>
+          <w:b/>
+          <w:bCs/>
+        </w:rPr>
+        <w:t>.</w:t>
+      </w:r>
+    </w:p>
+    <w:p>
+      <w:pPr>
+        <w:pStyle w:val="ListParagraph"/>
+        <w:ind w:left="643"/>
+        <w:rPr>
+          <w:b/>
+          <w:bCs/>
+        </w:rPr>
+      </w:pPr>
+    </w:p>
+    <w:p>
+      <w:pPr>
+        <w:pStyle w:val="ListParagraph"/>
+        <w:numPr>
+          <w:ilvl w:val="0"/>
+          <w:numId w:val="16"/>
+        </w:numPr>
+        <w:rPr>
+          <w:b/>
+          <w:bCs/>
+        </w:rPr>
+      </w:pPr>
+      <w:r>
+        <w:rPr>
+          <w:b/>
+          <w:bCs/>
+        </w:rPr>
+        <w:t>Created a Product class</w:t>
+      </w:r>
+      <w:r>
+        <w:rPr>
+          <w:b/>
+          <w:bCs/>
+        </w:rPr>
+        <w:t xml:space="preserve"> with attributes.</w:t>
+      </w:r>
+    </w:p>
+    <w:p>
+      <w:pPr>
+        <w:pStyle w:val="ListParagraph"/>
+        <w:ind w:left="643"/>
+      </w:pPr>
+      <w:r>
+        <w:t xml:space="preserve">package </w:t>
+      </w:r>
+      <w:proofErr w:type="spellStart"/>
+      <w:r>
+        <w:t>Inventory_</w:t>
+      </w:r>
+      <w:proofErr w:type="gramStart"/>
+      <w:r>
+        <w:t>management</w:t>
+      </w:r>
+      <w:proofErr w:type="spellEnd"/>
+      <w:r>
+        <w:t>;</w:t>
+      </w:r>
+      <w:proofErr w:type="gramEnd"/>
+    </w:p>
+    <w:p>
+      <w:pPr>
+        <w:pStyle w:val="ListParagraph"/>
+        <w:ind w:left="643"/>
+      </w:pPr>
+      <w:r>
+        <w:t>public class Product</w:t>
+      </w:r>
+    </w:p>
+    <w:p>
+      <w:pPr>
+        <w:pStyle w:val="ListParagraph"/>
+        <w:ind w:left="643"/>
+      </w:pPr>
+      <w:r>
+        <w:t>{</w:t>
+      </w:r>
+    </w:p>
+    <w:p>
+      <w:pPr>
+        <w:pStyle w:val="ListParagraph"/>
+        <w:ind w:left="643"/>
+      </w:pPr>
+      <w:r>
+        <w:tab/>
+        <w:t xml:space="preserve">int </w:t>
+      </w:r>
+      <w:proofErr w:type="spellStart"/>
+      <w:proofErr w:type="gramStart"/>
+      <w:r>
+        <w:t>ProductId</w:t>
+      </w:r>
+      <w:proofErr w:type="spellEnd"/>
+      <w:r>
+        <w:t>;</w:t>
+      </w:r>
+      <w:proofErr w:type="gramEnd"/>
+    </w:p>
+    <w:p>
+      <w:pPr>
+        <w:pStyle w:val="ListParagraph"/>
+        <w:ind w:left="643"/>
+      </w:pPr>
+      <w:r>
+        <w:t xml:space="preserve">    String </w:t>
+      </w:r>
+      <w:proofErr w:type="gramStart"/>
+      <w:r>
+        <w:t>ProductName;</w:t>
+      </w:r>
+      <w:proofErr w:type="gramEnd"/>
+    </w:p>
+    <w:p>
+      <w:pPr>
+        <w:pStyle w:val="ListParagraph"/>
+        <w:ind w:left="643"/>
+      </w:pPr>
+      <w:r>
+        <w:t xml:space="preserve">    int </w:t>
+      </w:r>
+      <w:proofErr w:type="gramStart"/>
+      <w:r>
+        <w:t>Quantity;</w:t>
+      </w:r>
+      <w:proofErr w:type="gramEnd"/>
+    </w:p>
+    <w:p>
+      <w:pPr>
+        <w:pStyle w:val="ListParagraph"/>
+        <w:ind w:left="643"/>
+      </w:pPr>
+      <w:r>
+        <w:t xml:space="preserve">    double </w:t>
+      </w:r>
+      <w:proofErr w:type="gramStart"/>
+      <w:r>
+        <w:t>price;</w:t>
+      </w:r>
+      <w:proofErr w:type="gramEnd"/>
+    </w:p>
+    <w:p>
+      <w:pPr>
+        <w:pStyle w:val="ListParagraph"/>
+        <w:ind w:left="643"/>
+      </w:pPr>
+      <w:r>
+        <w:t xml:space="preserve"> </w:t>
+      </w:r>
+    </w:p>
+    <w:p>
+      <w:pPr>
+        <w:pStyle w:val="ListParagraph"/>
+        <w:ind w:left="643"/>
+      </w:pPr>
+      <w:r>
+        <w:t xml:space="preserve">    </w:t>
+      </w:r>
+      <w:r>
+        <w:t>p</w:t>
+      </w:r>
+      <w:r>
+        <w:t xml:space="preserve">ublic </w:t>
+      </w:r>
+      <w:proofErr w:type="gramStart"/>
+      <w:r>
+        <w:t>Product(</w:t>
+      </w:r>
+      <w:proofErr w:type="gramEnd"/>
+      <w:r>
+        <w:t xml:space="preserve">int </w:t>
+      </w:r>
+      <w:proofErr w:type="spellStart"/>
+      <w:r>
+        <w:t>ProductID</w:t>
+      </w:r>
+      <w:proofErr w:type="spellEnd"/>
+      <w:r>
+        <w:t>, String ProductName, int Quantity, double price)</w:t>
+      </w:r>
+    </w:p>
+    <w:p>
+      <w:pPr>
+        <w:pStyle w:val="ListParagraph"/>
+        <w:ind w:left="643"/>
+      </w:pPr>
+      <w:r>
+        <w:t xml:space="preserve">    {</w:t>
+      </w:r>
+    </w:p>
+    <w:p>
+      <w:pPr>
+        <w:pStyle w:val="ListParagraph"/>
+        <w:ind w:left="643"/>
+      </w:pPr>
+      <w:r>
+        <w:t xml:space="preserve">    </w:t>
+      </w:r>
+      <w:r>
+        <w:tab/>
+        <w:t xml:space="preserve">    </w:t>
+      </w:r>
+      <w:proofErr w:type="spellStart"/>
+      <w:proofErr w:type="gramStart"/>
+      <w:r>
+        <w:t>this.ProductId</w:t>
+      </w:r>
+      <w:proofErr w:type="spellEnd"/>
+      <w:proofErr w:type="gramEnd"/>
+      <w:r>
+        <w:t>=</w:t>
+      </w:r>
+      <w:proofErr w:type="spellStart"/>
+      <w:proofErr w:type="gramStart"/>
+      <w:r>
+        <w:t>ProductID</w:t>
+      </w:r>
+      <w:proofErr w:type="spellEnd"/>
+      <w:r>
+        <w:t>;</w:t>
+      </w:r>
+      <w:proofErr w:type="gramEnd"/>
+    </w:p>
+    <w:p>
+      <w:pPr>
+        <w:pStyle w:val="ListParagraph"/>
+        <w:ind w:left="643"/>
+      </w:pPr>
+      <w:r>
+        <w:t xml:space="preserve">    </w:t>
+      </w:r>
+      <w:r>
+        <w:tab/>
+        <w:t xml:space="preserve">    </w:t>
+      </w:r>
+      <w:proofErr w:type="spellStart"/>
+      <w:proofErr w:type="gramStart"/>
+      <w:r>
+        <w:t>this.ProductName</w:t>
+      </w:r>
+      <w:proofErr w:type="spellEnd"/>
+      <w:proofErr w:type="gramEnd"/>
+      <w:r>
+        <w:t>=</w:t>
+      </w:r>
+      <w:proofErr w:type="gramStart"/>
+      <w:r>
+        <w:t>ProductName;</w:t>
+      </w:r>
+      <w:proofErr w:type="gramEnd"/>
+    </w:p>
+    <w:p>
+      <w:pPr>
+        <w:pStyle w:val="ListParagraph"/>
+        <w:ind w:left="643"/>
+      </w:pPr>
+      <w:r>
+        <w:t xml:space="preserve">    </w:t>
+      </w:r>
+      <w:r>
+        <w:tab/>
+        <w:t xml:space="preserve">    </w:t>
+      </w:r>
+      <w:proofErr w:type="spellStart"/>
+      <w:proofErr w:type="gramStart"/>
+      <w:r>
+        <w:t>this.Quantity</w:t>
+      </w:r>
+      <w:proofErr w:type="spellEnd"/>
+      <w:proofErr w:type="gramEnd"/>
+      <w:r>
+        <w:t>=</w:t>
+      </w:r>
+      <w:proofErr w:type="gramStart"/>
+      <w:r>
+        <w:t>Quantity;</w:t>
+      </w:r>
+      <w:proofErr w:type="gramEnd"/>
+    </w:p>
+    <w:p>
+      <w:pPr>
+        <w:pStyle w:val="ListParagraph"/>
+        <w:ind w:left="643"/>
+      </w:pPr>
+      <w:r>
+        <w:t xml:space="preserve">    </w:t>
+      </w:r>
+      <w:r>
+        <w:tab/>
+        <w:t xml:space="preserve">    </w:t>
+      </w:r>
+      <w:proofErr w:type="spellStart"/>
+      <w:proofErr w:type="gramStart"/>
+      <w:r>
+        <w:t>this.price</w:t>
+      </w:r>
+      <w:proofErr w:type="spellEnd"/>
+      <w:proofErr w:type="gramEnd"/>
+      <w:r>
+        <w:t>=</w:t>
+      </w:r>
+      <w:proofErr w:type="gramStart"/>
+      <w:r>
+        <w:t>price;</w:t>
+      </w:r>
+      <w:proofErr w:type="gramEnd"/>
+    </w:p>
+    <w:p>
+      <w:pPr>
+        <w:pStyle w:val="ListParagraph"/>
+        <w:ind w:left="643"/>
+      </w:pPr>
+      <w:r>
+        <w:t xml:space="preserve">    </w:t>
+      </w:r>
+      <w:r>
+        <w:tab/>
+        <w:t xml:space="preserve">    </w:t>
+      </w:r>
+    </w:p>
+    <w:p>
+      <w:pPr>
+        <w:pStyle w:val="ListParagraph"/>
+        <w:ind w:left="643"/>
+      </w:pPr>
+      <w:r>
+        <w:t xml:space="preserve">    }</w:t>
+      </w:r>
+    </w:p>
+    <w:p>
+      <w:pPr>
+        <w:pStyle w:val="ListParagraph"/>
+        <w:ind w:left="643"/>
+      </w:pPr>
+      <w:r>
+        <w:t>}</w:t>
+      </w:r>
+    </w:p>
+    <w:p>
+      <w:pPr>
+        <w:pStyle w:val="ListParagraph"/>
+        <w:ind w:left="643"/>
+        <w:rPr>
+          <w:b/>
+          <w:bCs/>
+        </w:rPr>
+      </w:pPr>
+    </w:p>
+    <w:p>
+      <w:pPr>
+        <w:pStyle w:val="ListParagraph"/>
+        <w:numPr>
+          <w:ilvl w:val="0"/>
+          <w:numId w:val="16"/>
+        </w:numPr>
+        <w:rPr>
+          <w:b/>
+          <w:bCs/>
+        </w:rPr>
+      </w:pPr>
+      <w:proofErr w:type="spellStart"/>
+      <w:r>
+        <w:rPr>
+          <w:b/>
+          <w:bCs/>
+        </w:rPr>
+        <w:t>Choosed</w:t>
+      </w:r>
+      <w:proofErr w:type="spellEnd"/>
+      <w:r>
+        <w:rPr>
+          <w:b/>
+          <w:bCs/>
+        </w:rPr>
+        <w:t xml:space="preserve"> </w:t>
+      </w:r>
+      <w:r>
+        <w:rPr>
+          <w:b/>
+          <w:bCs/>
+        </w:rPr>
+        <w:t>HashMap</w:t>
+      </w:r>
+      <w:r>
+        <w:rPr>
+          <w:b/>
+          <w:bCs/>
+        </w:rPr>
+        <w:t xml:space="preserve"> as </w:t>
+      </w:r>
+      <w:r>
+        <w:rPr>
+          <w:b/>
+          <w:bCs/>
+        </w:rPr>
+        <w:t>Data Structure</w:t>
+      </w:r>
+      <w:r>
+        <w:rPr>
+          <w:b/>
+          <w:bCs/>
+        </w:rPr>
+        <w:t>.</w:t>
+      </w:r>
+    </w:p>
+    <w:p>
+      <w:pPr>
+        <w:pStyle w:val="ListParagraph"/>
+        <w:ind w:left="643"/>
+        <w:rPr>
+          <w:b/>
+          <w:bCs/>
+        </w:rPr>
+      </w:pPr>
+      <w:r>
+        <w:rPr>
+          <w:b/>
+          <w:bCs/>
+        </w:rPr>
+        <w:t xml:space="preserve"> </w:t>
+      </w:r>
+      <w:r>
+        <w:t>Best for fast access using product ID.</w:t>
+      </w:r>
+    </w:p>
+    <w:p>
+      <w:pPr>
+        <w:rPr>
+          <w:b/>
+          <w:bCs/>
+        </w:rPr>
+      </w:pPr>
+    </w:p>
+    <w:p>
+      <w:pPr>
+        <w:rPr>
+          <w:b/>
+          <w:bCs/>
+        </w:rPr>
+      </w:pPr>
+    </w:p>
+    <w:p>
+      <w:pPr>
+        <w:rPr>
+          <w:b/>
+          <w:bCs/>
+        </w:rPr>
+      </w:pPr>
+    </w:p>
+    <w:p>
+      <w:pPr>
+        <w:rPr>
+          <w:b/>
+          <w:bCs/>
+        </w:rPr>
+      </w:pPr>
+    </w:p>
+    <w:p>
+      <w:pPr>
+        <w:rPr>
+          <w:b/>
+          <w:bCs/>
+        </w:rPr>
+      </w:pPr>
+    </w:p>
+    <w:p>
+      <w:pPr>
+        <w:pStyle w:val="ListParagraph"/>
+        <w:numPr>
+          <w:ilvl w:val="0"/>
+          <w:numId w:val="16"/>
+        </w:numPr>
+        <w:rPr>
+          <w:b/>
+          <w:bCs/>
+        </w:rPr>
+      </w:pPr>
+      <w:r>
+        <w:rPr>
+          <w:b/>
+          <w:bCs/>
+        </w:rPr>
+        <w:t>Implemented the</w:t>
+      </w:r>
+      <w:r>
+        <w:rPr>
+          <w:b/>
+          <w:bCs/>
+        </w:rPr>
+        <w:t xml:space="preserve"> methods </w:t>
+      </w:r>
+      <w:r>
+        <w:rPr>
+          <w:b/>
+          <w:bCs/>
+        </w:rPr>
+        <w:t>to add, update and delete</w:t>
+      </w:r>
+      <w:r>
+        <w:rPr>
+          <w:b/>
+          <w:bCs/>
+        </w:rPr>
+        <w:t xml:space="preserve"> product from inventory.</w:t>
+      </w:r>
+    </w:p>
+    <w:p>
+      <w:pPr>
+        <w:pStyle w:val="ListParagraph"/>
+        <w:ind w:left="643"/>
+        <w:rPr>
+          <w:b/>
+          <w:bCs/>
+        </w:rPr>
+      </w:pPr>
+      <w:r>
+        <w:rPr>
+          <w:b/>
+          <w:bCs/>
+        </w:rPr>
+        <w:t xml:space="preserve">Code: </w:t>
+      </w:r>
+    </w:p>
+    <w:p>
+      <w:pPr>
+        <w:pStyle w:val="ListParagraph"/>
+        <w:spacing w:after="0"/>
+        <w:ind w:left="643"/>
+      </w:pPr>
+      <w:r>
+        <w:t xml:space="preserve">package </w:t>
+      </w:r>
+      <w:proofErr w:type="spellStart"/>
+      <w:r>
+        <w:t>Inventory_</w:t>
+      </w:r>
+      <w:proofErr w:type="gramStart"/>
+      <w:r>
+        <w:t>management</w:t>
+      </w:r>
+      <w:proofErr w:type="spellEnd"/>
+      <w:r>
+        <w:t>;</w:t>
+      </w:r>
+      <w:proofErr w:type="gramEnd"/>
+    </w:p>
+    <w:p>
+      <w:pPr>
+        <w:pStyle w:val="ListParagraph"/>
+        <w:spacing w:after="0"/>
+        <w:ind w:left="643"/>
+      </w:pPr>
+      <w:r>
+        <w:t xml:space="preserve">import </w:t>
+      </w:r>
+      <w:proofErr w:type="spellStart"/>
+      <w:proofErr w:type="gramStart"/>
+      <w:r>
+        <w:t>java.util</w:t>
+      </w:r>
+      <w:proofErr w:type="gramEnd"/>
+      <w:r>
+        <w:t>.</w:t>
+      </w:r>
+      <w:proofErr w:type="gramStart"/>
+      <w:r>
+        <w:t>HashMap</w:t>
+      </w:r>
+      <w:proofErr w:type="spellEnd"/>
+      <w:r>
+        <w:t>;</w:t>
+      </w:r>
+      <w:proofErr w:type="gramEnd"/>
+    </w:p>
+    <w:p>
+      <w:pPr>
+        <w:pStyle w:val="ListParagraph"/>
+        <w:spacing w:after="0"/>
+        <w:ind w:left="643"/>
+      </w:pPr>
+      <w:r>
+        <w:t xml:space="preserve">public class </w:t>
+      </w:r>
+      <w:proofErr w:type="spellStart"/>
+      <w:proofErr w:type="gramStart"/>
+      <w:r>
+        <w:t>InventorySystem</w:t>
+      </w:r>
+      <w:proofErr w:type="spellEnd"/>
+      <w:r>
+        <w:t>{</w:t>
+      </w:r>
+      <w:proofErr w:type="gramEnd"/>
+    </w:p>
+    <w:p>
+      <w:pPr>
+        <w:pStyle w:val="ListParagraph"/>
+        <w:spacing w:after="0"/>
+        <w:ind w:left="643"/>
+      </w:pPr>
+      <w:r>
+        <w:tab/>
+        <w:t xml:space="preserve"> private HashMap&lt;Integer, Product&gt; Inventory= new HashMap&lt;</w:t>
+      </w:r>
+      <w:proofErr w:type="gramStart"/>
+      <w:r>
+        <w:t>&gt;();</w:t>
+      </w:r>
+      <w:proofErr w:type="gramEnd"/>
+    </w:p>
+    <w:p>
+      <w:pPr>
+        <w:pStyle w:val="ListParagraph"/>
+        <w:spacing w:after="0"/>
+        <w:ind w:left="643"/>
+      </w:pPr>
+      <w:r>
+        <w:tab/>
+        <w:t xml:space="preserve"> public void </w:t>
+      </w:r>
+      <w:proofErr w:type="spellStart"/>
+      <w:proofErr w:type="gramStart"/>
+      <w:r>
+        <w:t>addProduct</w:t>
+      </w:r>
+      <w:proofErr w:type="spellEnd"/>
+      <w:r>
+        <w:t>(</w:t>
+      </w:r>
+      <w:proofErr w:type="gramEnd"/>
+      <w:r>
+        <w:t>Product product)</w:t>
+      </w:r>
+    </w:p>
+    <w:p>
+      <w:pPr>
+        <w:pStyle w:val="ListParagraph"/>
+        <w:spacing w:after="0"/>
+        <w:ind w:left="643"/>
+      </w:pPr>
+      <w:r>
+        <w:tab/>
+        <w:t xml:space="preserve"> {</w:t>
+      </w:r>
+    </w:p>
+    <w:p>
+      <w:pPr>
+        <w:pStyle w:val="ListParagraph"/>
+        <w:spacing w:after="0"/>
+        <w:ind w:left="643"/>
+      </w:pPr>
+      <w:r>
+        <w:tab/>
+      </w:r>
+      <w:r>
+        <w:tab/>
+        <w:t xml:space="preserve"> </w:t>
+      </w:r>
+      <w:proofErr w:type="gramStart"/>
+      <w:r>
+        <w:t>if(</w:t>
+      </w:r>
+      <w:proofErr w:type="spellStart"/>
+      <w:proofErr w:type="gramEnd"/>
+      <w:r>
+        <w:t>Inventory.containsKey</w:t>
+      </w:r>
+      <w:proofErr w:type="spellEnd"/>
+      <w:r>
+        <w:t>(</w:t>
+      </w:r>
+      <w:proofErr w:type="spellStart"/>
+      <w:proofErr w:type="gramStart"/>
+      <w:r>
+        <w:t>product.ProductId</w:t>
+      </w:r>
+      <w:proofErr w:type="spellEnd"/>
+      <w:proofErr w:type="gramEnd"/>
+      <w:r>
+        <w:t>))</w:t>
+      </w:r>
+    </w:p>
+    <w:p>
+      <w:pPr>
+        <w:pStyle w:val="ListParagraph"/>
+        <w:spacing w:after="0"/>
+        <w:ind w:left="643"/>
+      </w:pPr>
+      <w:r>
+        <w:tab/>
+      </w:r>
+      <w:r>
+        <w:tab/>
+        <w:t xml:space="preserve"> {</w:t>
+      </w:r>
+    </w:p>
+    <w:p>
+      <w:pPr>
+        <w:pStyle w:val="ListParagraph"/>
+        <w:spacing w:after="0"/>
+        <w:ind w:left="643"/>
+      </w:pPr>
+      <w:r>
+        <w:tab/>
+      </w:r>
+      <w:r>
+        <w:tab/>
+      </w:r>
+      <w:r>
+        <w:tab/>
+        <w:t xml:space="preserve"> </w:t>
+      </w:r>
+      <w:proofErr w:type="spellStart"/>
+      <w:r>
+        <w:t>System.</w:t>
+      </w:r>
+      <w:r>
+        <w:rPr>
+          <w:i/>
+          <w:iCs/>
+        </w:rPr>
+        <w:t>out</w:t>
+      </w:r>
+      <w:r>
+        <w:t>.println</w:t>
+      </w:r>
+      <w:proofErr w:type="spellEnd"/>
+      <w:r>
+        <w:t>("Product already exists"</w:t>
+      </w:r>
+      <w:proofErr w:type="gramStart"/>
+      <w:r>
+        <w:t>);</w:t>
+      </w:r>
+      <w:proofErr w:type="gramEnd"/>
+    </w:p>
+    <w:p>
+      <w:pPr>
+        <w:pStyle w:val="ListParagraph"/>
+        <w:spacing w:after="0"/>
+        <w:ind w:left="643"/>
+      </w:pPr>
+      <w:r>
+        <w:tab/>
+      </w:r>
+      <w:r>
+        <w:tab/>
+        <w:t xml:space="preserve"> }</w:t>
+      </w:r>
+    </w:p>
+    <w:p>
+      <w:pPr>
+        <w:pStyle w:val="ListParagraph"/>
+        <w:spacing w:after="0"/>
+        <w:ind w:left="643"/>
+      </w:pPr>
+      <w:r>
+        <w:tab/>
+      </w:r>
+      <w:r>
+        <w:tab/>
+        <w:t xml:space="preserve"> else {</w:t>
+      </w:r>
+    </w:p>
+    <w:p>
+      <w:pPr>
+        <w:pStyle w:val="ListParagraph"/>
+        <w:spacing w:after="0"/>
+        <w:ind w:left="643"/>
+      </w:pPr>
+      <w:r>
+        <w:tab/>
+      </w:r>
+      <w:r>
+        <w:tab/>
+      </w:r>
+      <w:r>
+        <w:tab/>
+        <w:t xml:space="preserve"> </w:t>
+      </w:r>
+      <w:proofErr w:type="spellStart"/>
+      <w:r>
+        <w:t>Inventory.put</w:t>
+      </w:r>
+      <w:proofErr w:type="spellEnd"/>
+      <w:r>
+        <w:t>(</w:t>
+      </w:r>
+      <w:proofErr w:type="spellStart"/>
+      <w:proofErr w:type="gramStart"/>
+      <w:r>
+        <w:t>product.ProductId</w:t>
+      </w:r>
+      <w:proofErr w:type="gramEnd"/>
+      <w:r>
+        <w:t>,product</w:t>
+      </w:r>
+      <w:proofErr w:type="spellEnd"/>
+      <w:proofErr w:type="gramStart"/>
+      <w:r>
+        <w:t>);</w:t>
+      </w:r>
+      <w:proofErr w:type="gramEnd"/>
+    </w:p>
+    <w:p>
+      <w:pPr>
+        <w:pStyle w:val="ListParagraph"/>
+        <w:spacing w:after="0"/>
+        <w:ind w:left="643"/>
+      </w:pPr>
+      <w:r>
+        <w:tab/>
+      </w:r>
+      <w:r>
+        <w:tab/>
+        <w:t xml:space="preserve"> }</w:t>
+      </w:r>
+    </w:p>
+    <w:p>
+      <w:pPr>
+        <w:pStyle w:val="ListParagraph"/>
+        <w:spacing w:after="0"/>
+        <w:ind w:left="643"/>
+      </w:pPr>
+      <w:r>
+        <w:tab/>
+        <w:t xml:space="preserve"> }</w:t>
+      </w:r>
+    </w:p>
+    <w:p>
+      <w:pPr>
+        <w:pStyle w:val="ListParagraph"/>
+        <w:spacing w:after="0"/>
+        <w:ind w:left="643"/>
+      </w:pPr>
+      <w:r>
+        <w:tab/>
+        <w:t xml:space="preserve"> public void </w:t>
+      </w:r>
+      <w:proofErr w:type="spellStart"/>
+      <w:proofErr w:type="gramStart"/>
+      <w:r>
+        <w:t>updateProduct</w:t>
+      </w:r>
+      <w:proofErr w:type="spellEnd"/>
+      <w:r>
+        <w:t>(</w:t>
+      </w:r>
+      <w:proofErr w:type="gramEnd"/>
+      <w:r>
+        <w:t xml:space="preserve">int </w:t>
+      </w:r>
+      <w:proofErr w:type="spellStart"/>
+      <w:proofErr w:type="gramStart"/>
+      <w:r>
+        <w:t>Id,String</w:t>
+      </w:r>
+      <w:proofErr w:type="spellEnd"/>
+      <w:proofErr w:type="gramEnd"/>
+      <w:r>
+        <w:t xml:space="preserve"> ProductName, int </w:t>
+      </w:r>
+      <w:proofErr w:type="spellStart"/>
+      <w:proofErr w:type="gramStart"/>
+      <w:r>
+        <w:t>Quantity,double</w:t>
+      </w:r>
+      <w:proofErr w:type="spellEnd"/>
+      <w:proofErr w:type="gramEnd"/>
+      <w:r>
+        <w:t xml:space="preserve"> price)</w:t>
+      </w:r>
+    </w:p>
+    <w:p>
+      <w:pPr>
+        <w:pStyle w:val="ListParagraph"/>
+        <w:spacing w:after="0"/>
+        <w:ind w:left="643"/>
+      </w:pPr>
+      <w:r>
+        <w:tab/>
+        <w:t xml:space="preserve"> {</w:t>
+      </w:r>
+    </w:p>
+    <w:p>
+      <w:pPr>
+        <w:pStyle w:val="ListParagraph"/>
+        <w:spacing w:after="0"/>
+        <w:ind w:left="643"/>
+      </w:pPr>
+      <w:r>
+        <w:tab/>
+      </w:r>
+      <w:r>
+        <w:tab/>
+        <w:t xml:space="preserve"> Product </w:t>
+      </w:r>
+      <w:proofErr w:type="spellStart"/>
+      <w:r>
+        <w:t>oldprod</w:t>
+      </w:r>
+      <w:proofErr w:type="spellEnd"/>
+      <w:r>
+        <w:t xml:space="preserve">= </w:t>
+      </w:r>
+      <w:proofErr w:type="spellStart"/>
+      <w:proofErr w:type="gramStart"/>
+      <w:r>
+        <w:t>Inventory.get</w:t>
+      </w:r>
+      <w:proofErr w:type="spellEnd"/>
+      <w:r>
+        <w:t>(</w:t>
+      </w:r>
+      <w:proofErr w:type="gramEnd"/>
+      <w:r>
+        <w:t>Id</w:t>
+      </w:r>
+      <w:proofErr w:type="gramStart"/>
+      <w:r>
+        <w:t>);</w:t>
+      </w:r>
+      <w:proofErr w:type="gramEnd"/>
+    </w:p>
+    <w:p>
+      <w:pPr>
+        <w:pStyle w:val="ListParagraph"/>
+        <w:spacing w:after="0"/>
+        <w:ind w:left="643"/>
+      </w:pPr>
+      <w:r>
+        <w:tab/>
+      </w:r>
+      <w:r>
+        <w:tab/>
+        <w:t xml:space="preserve"> if(</w:t>
+      </w:r>
+      <w:proofErr w:type="spellStart"/>
+      <w:proofErr w:type="gramStart"/>
+      <w:r>
+        <w:t>oldprod</w:t>
+      </w:r>
+      <w:proofErr w:type="spellEnd"/>
+      <w:r>
+        <w:t>!=</w:t>
+      </w:r>
+      <w:proofErr w:type="gramEnd"/>
+      <w:r>
+        <w:t>null)</w:t>
+      </w:r>
+    </w:p>
+    <w:p>
+      <w:pPr>
+        <w:pStyle w:val="ListParagraph"/>
+        <w:spacing w:after="0"/>
+        <w:ind w:left="643"/>
+      </w:pPr>
+      <w:r>
+        <w:tab/>
+      </w:r>
+      <w:r>
+        <w:tab/>
+        <w:t xml:space="preserve"> {</w:t>
+      </w:r>
+    </w:p>
+    <w:p>
+      <w:pPr>
+        <w:pStyle w:val="ListParagraph"/>
+        <w:spacing w:after="0"/>
+        <w:ind w:left="643"/>
+      </w:pPr>
+      <w:r>
+        <w:tab/>
+      </w:r>
+      <w:r>
+        <w:tab/>
+      </w:r>
+      <w:r>
+        <w:tab/>
+        <w:t xml:space="preserve"> </w:t>
+      </w:r>
+      <w:proofErr w:type="gramStart"/>
+      <w:r>
+        <w:t>if(ProductName!=</w:t>
+      </w:r>
+      <w:proofErr w:type="gramEnd"/>
+      <w:r>
+        <w:t>null)</w:t>
+      </w:r>
+    </w:p>
+    <w:p>
+      <w:pPr>
+        <w:pStyle w:val="ListParagraph"/>
+        <w:spacing w:after="0"/>
+        <w:ind w:left="643"/>
+      </w:pPr>
+      <w:r>
+        <w:tab/>
+      </w:r>
+      <w:r>
+        <w:tab/>
+      </w:r>
+      <w:r>
+        <w:tab/>
+        <w:t xml:space="preserve"> {</w:t>
+      </w:r>
+    </w:p>
+    <w:p>
+      <w:pPr>
+        <w:pStyle w:val="ListParagraph"/>
+        <w:spacing w:after="0"/>
+        <w:ind w:left="643"/>
+      </w:pPr>
+      <w:r>
+        <w:tab/>
+      </w:r>
+      <w:r>
+        <w:tab/>
+      </w:r>
+      <w:r>
+        <w:tab/>
+        <w:t xml:space="preserve"> </w:t>
+      </w:r>
+      <w:proofErr w:type="spellStart"/>
+      <w:proofErr w:type="gramStart"/>
+      <w:r>
+        <w:t>oldprod.ProductName</w:t>
+      </w:r>
+      <w:proofErr w:type="spellEnd"/>
+      <w:proofErr w:type="gramEnd"/>
+      <w:r>
+        <w:t>=</w:t>
+      </w:r>
+      <w:proofErr w:type="gramStart"/>
+      <w:r>
+        <w:t>ProductName;</w:t>
+      </w:r>
+      <w:proofErr w:type="gramEnd"/>
+    </w:p>
+    <w:p>
+      <w:pPr>
+        <w:pStyle w:val="ListParagraph"/>
+        <w:spacing w:after="0"/>
+        <w:ind w:left="643"/>
+      </w:pPr>
+      <w:r>
+        <w:tab/>
+      </w:r>
+      <w:r>
+        <w:tab/>
+      </w:r>
+      <w:r>
+        <w:tab/>
+        <w:t xml:space="preserve"> }</w:t>
+      </w:r>
+    </w:p>
+    <w:p>
+      <w:pPr>
+        <w:pStyle w:val="ListParagraph"/>
+        <w:spacing w:after="0"/>
+        <w:ind w:left="643"/>
+      </w:pPr>
+      <w:r>
+        <w:tab/>
+      </w:r>
+      <w:r>
+        <w:tab/>
+      </w:r>
+      <w:r>
+        <w:tab/>
+        <w:t xml:space="preserve"> </w:t>
+      </w:r>
+      <w:proofErr w:type="gramStart"/>
+      <w:r>
+        <w:t>if(Quantity!=</w:t>
+      </w:r>
+      <w:proofErr w:type="gramEnd"/>
+      <w:r>
+        <w:t>0)</w:t>
+      </w:r>
+    </w:p>
+    <w:p>
+      <w:pPr>
+        <w:pStyle w:val="ListParagraph"/>
+        <w:spacing w:after="0"/>
+        <w:ind w:left="643"/>
+      </w:pPr>
+      <w:r>
+        <w:tab/>
+      </w:r>
+      <w:r>
+        <w:tab/>
+      </w:r>
+      <w:r>
+        <w:tab/>
+        <w:t xml:space="preserve"> {</w:t>
+      </w:r>
+    </w:p>
+    <w:p>
+      <w:pPr>
+        <w:pStyle w:val="ListParagraph"/>
+        <w:spacing w:after="0"/>
+        <w:ind w:left="643"/>
+      </w:pPr>
+      <w:r>
+        <w:tab/>
+      </w:r>
+      <w:r>
+        <w:tab/>
+      </w:r>
+      <w:r>
+        <w:tab/>
+        <w:t xml:space="preserve"> </w:t>
+      </w:r>
+      <w:proofErr w:type="spellStart"/>
+      <w:proofErr w:type="gramStart"/>
+      <w:r>
+        <w:t>oldprod.Quantity</w:t>
+      </w:r>
+      <w:proofErr w:type="spellEnd"/>
+      <w:proofErr w:type="gramEnd"/>
+      <w:r>
+        <w:t>=</w:t>
+      </w:r>
+      <w:proofErr w:type="gramStart"/>
+      <w:r>
+        <w:t>Quantity;</w:t>
+      </w:r>
+      <w:proofErr w:type="gramEnd"/>
+    </w:p>
+    <w:p>
+      <w:pPr>
+        <w:pStyle w:val="ListParagraph"/>
+        <w:spacing w:after="0"/>
+        <w:ind w:left="643"/>
+      </w:pPr>
+      <w:r>
+        <w:tab/>
+      </w:r>
+      <w:r>
+        <w:tab/>
+      </w:r>
+      <w:r>
+        <w:tab/>
+        <w:t xml:space="preserve"> }</w:t>
+      </w:r>
+    </w:p>
+    <w:p>
+      <w:pPr>
+        <w:pStyle w:val="ListParagraph"/>
+        <w:spacing w:after="0"/>
+        <w:ind w:left="643"/>
+      </w:pPr>
+      <w:r>
+        <w:tab/>
+      </w:r>
+      <w:r>
+        <w:tab/>
+      </w:r>
+      <w:r>
+        <w:tab/>
+        <w:t xml:space="preserve"> if(</w:t>
+      </w:r>
+      <w:proofErr w:type="gramStart"/>
+      <w:r>
+        <w:t>price!=</w:t>
+      </w:r>
+      <w:proofErr w:type="gramEnd"/>
+      <w:r>
+        <w:t>0.0)</w:t>
+      </w:r>
+    </w:p>
+    <w:p>
+      <w:pPr>
+        <w:pStyle w:val="ListParagraph"/>
+        <w:spacing w:after="0"/>
+        <w:ind w:left="643"/>
+      </w:pPr>
+      <w:r>
+        <w:tab/>
+      </w:r>
+      <w:r>
+        <w:tab/>
+      </w:r>
+      <w:r>
+        <w:tab/>
+        <w:t>{</w:t>
+      </w:r>
+      <w:proofErr w:type="spellStart"/>
+      <w:proofErr w:type="gramStart"/>
+      <w:r>
+        <w:t>oldprod.price</w:t>
+      </w:r>
+      <w:proofErr w:type="spellEnd"/>
+      <w:proofErr w:type="gramEnd"/>
+      <w:r>
+        <w:t>=</w:t>
+      </w:r>
+      <w:proofErr w:type="gramStart"/>
+      <w:r>
+        <w:t>price;</w:t>
+      </w:r>
+      <w:proofErr w:type="gramEnd"/>
+    </w:p>
+    <w:p>
+      <w:pPr>
+        <w:pStyle w:val="ListParagraph"/>
+        <w:spacing w:after="0"/>
+        <w:ind w:left="643"/>
+      </w:pPr>
+      <w:r>
+        <w:tab/>
+      </w:r>
+      <w:r>
+        <w:tab/>
+        <w:t xml:space="preserve">    }</w:t>
+      </w:r>
+    </w:p>
+    <w:p>
+      <w:pPr>
+        <w:pStyle w:val="ListParagraph"/>
+        <w:spacing w:after="0"/>
+        <w:ind w:left="643"/>
+      </w:pPr>
+      <w:r>
+        <w:tab/>
+      </w:r>
+    </w:p>
+    <w:p>
+      <w:pPr>
+        <w:pStyle w:val="ListParagraph"/>
+        <w:spacing w:after="0"/>
+        <w:ind w:left="643"/>
+      </w:pPr>
+      <w:r>
+        <w:tab/>
+      </w:r>
+      <w:r>
+        <w:tab/>
+      </w:r>
+      <w:r>
+        <w:tab/>
+        <w:t xml:space="preserve"> </w:t>
+      </w:r>
+      <w:proofErr w:type="spellStart"/>
+      <w:r>
+        <w:t>System.</w:t>
+      </w:r>
+      <w:r>
+        <w:rPr>
+          <w:i/>
+          <w:iCs/>
+        </w:rPr>
+        <w:t>out</w:t>
+      </w:r>
+      <w:r>
+        <w:t>.println</w:t>
+      </w:r>
+      <w:proofErr w:type="spellEnd"/>
+      <w:r>
+        <w:t xml:space="preserve">("Updated the Product with </w:t>
+      </w:r>
+      <w:proofErr w:type="spellStart"/>
+      <w:r>
+        <w:t>Id"+Id</w:t>
+      </w:r>
+      <w:proofErr w:type="spellEnd"/>
+      <w:r>
+        <w:t>+"\n"</w:t>
+      </w:r>
+      <w:proofErr w:type="gramStart"/>
+      <w:r>
+        <w:t>);</w:t>
+      </w:r>
+      <w:proofErr w:type="gramEnd"/>
+    </w:p>
+    <w:p>
+      <w:pPr>
+        <w:pStyle w:val="ListParagraph"/>
+        <w:spacing w:after="0"/>
+        <w:ind w:left="643"/>
+      </w:pPr>
+      <w:r>
+        <w:tab/>
+      </w:r>
+      <w:r>
+        <w:tab/>
+      </w:r>
+      <w:r>
+        <w:tab/>
+        <w:t xml:space="preserve"> </w:t>
+      </w:r>
+    </w:p>
+    <w:p>
+      <w:pPr>
+        <w:pStyle w:val="ListParagraph"/>
+        <w:spacing w:after="0"/>
+        <w:ind w:left="643"/>
+      </w:pPr>
+      <w:r>
+        <w:tab/>
+      </w:r>
+      <w:r>
+        <w:tab/>
+        <w:t xml:space="preserve"> }</w:t>
+      </w:r>
+    </w:p>
+    <w:p>
+      <w:pPr>
+        <w:pStyle w:val="ListParagraph"/>
+        <w:spacing w:after="0"/>
+        <w:ind w:left="643"/>
+      </w:pPr>
+      <w:r>
+        <w:tab/>
+        <w:t xml:space="preserve"> }</w:t>
+      </w:r>
+    </w:p>
+    <w:p>
+      <w:pPr>
+        <w:pStyle w:val="ListParagraph"/>
+        <w:spacing w:after="0"/>
+        <w:ind w:left="643"/>
+      </w:pPr>
+      <w:r>
+        <w:tab/>
+        <w:t xml:space="preserve"> public void </w:t>
+      </w:r>
+      <w:proofErr w:type="spellStart"/>
+      <w:proofErr w:type="gramStart"/>
+      <w:r>
+        <w:t>deleteProduct</w:t>
+      </w:r>
+      <w:proofErr w:type="spellEnd"/>
+      <w:r>
+        <w:t>(</w:t>
+      </w:r>
+      <w:proofErr w:type="gramEnd"/>
+      <w:r>
+        <w:t>int id)</w:t>
+      </w:r>
+    </w:p>
+    <w:p>
+      <w:pPr>
+        <w:pStyle w:val="ListParagraph"/>
+        <w:spacing w:after="0"/>
+        <w:ind w:left="643"/>
+      </w:pPr>
+      <w:r>
+        <w:lastRenderedPageBreak/>
+        <w:tab/>
+        <w:t xml:space="preserve"> {</w:t>
+      </w:r>
+    </w:p>
+    <w:p>
+      <w:pPr>
+        <w:pStyle w:val="ListParagraph"/>
+        <w:spacing w:after="0"/>
+        <w:ind w:left="643"/>
+      </w:pPr>
+      <w:r>
+        <w:tab/>
+      </w:r>
+      <w:r>
+        <w:tab/>
+        <w:t xml:space="preserve"> </w:t>
+      </w:r>
+      <w:proofErr w:type="gramStart"/>
+      <w:r>
+        <w:t>if(</w:t>
+      </w:r>
+      <w:proofErr w:type="spellStart"/>
+      <w:proofErr w:type="gramEnd"/>
+      <w:r>
+        <w:t>Inventory.get</w:t>
+      </w:r>
+      <w:proofErr w:type="spellEnd"/>
+      <w:r>
+        <w:t>(id</w:t>
+      </w:r>
+      <w:proofErr w:type="gramStart"/>
+      <w:r>
+        <w:t>)!=</w:t>
+      </w:r>
+      <w:proofErr w:type="gramEnd"/>
+      <w:r>
+        <w:t>null)</w:t>
+      </w:r>
+    </w:p>
+    <w:p>
+      <w:pPr>
+        <w:pStyle w:val="ListParagraph"/>
+        <w:spacing w:after="0"/>
+        <w:ind w:left="643"/>
+      </w:pPr>
+      <w:r>
+        <w:tab/>
+      </w:r>
+      <w:r>
+        <w:tab/>
+        <w:t xml:space="preserve"> {</w:t>
+      </w:r>
+    </w:p>
+    <w:p>
+      <w:pPr>
+        <w:pStyle w:val="ListParagraph"/>
+        <w:spacing w:after="0"/>
+        <w:ind w:left="643"/>
+      </w:pPr>
+      <w:r>
+        <w:tab/>
+      </w:r>
+      <w:r>
+        <w:tab/>
+      </w:r>
+      <w:r>
+        <w:tab/>
+        <w:t xml:space="preserve"> </w:t>
+      </w:r>
+      <w:proofErr w:type="spellStart"/>
+      <w:r>
+        <w:t>Inventory.remove</w:t>
+      </w:r>
+      <w:proofErr w:type="spellEnd"/>
+      <w:r>
+        <w:t>(id</w:t>
+      </w:r>
+      <w:proofErr w:type="gramStart"/>
+      <w:r>
+        <w:t>);</w:t>
+      </w:r>
+      <w:proofErr w:type="gramEnd"/>
+    </w:p>
+    <w:p>
+      <w:pPr>
+        <w:pStyle w:val="ListParagraph"/>
+        <w:spacing w:after="0"/>
+        <w:ind w:left="643"/>
+      </w:pPr>
+      <w:r>
+        <w:tab/>
+      </w:r>
+      <w:r>
+        <w:tab/>
+        <w:t xml:space="preserve"> }</w:t>
+      </w:r>
+    </w:p>
+    <w:p>
+      <w:pPr>
+        <w:pStyle w:val="ListParagraph"/>
+        <w:spacing w:after="0"/>
+        <w:ind w:left="643"/>
+      </w:pPr>
+      <w:r>
+        <w:tab/>
+      </w:r>
+      <w:r>
+        <w:tab/>
+        <w:t xml:space="preserve"> else {</w:t>
+      </w:r>
+    </w:p>
+    <w:p>
+      <w:pPr>
+        <w:pStyle w:val="ListParagraph"/>
+        <w:spacing w:after="0"/>
+        <w:ind w:left="643"/>
+      </w:pPr>
+      <w:r>
+        <w:tab/>
+      </w:r>
+      <w:r>
+        <w:tab/>
+      </w:r>
+      <w:r>
+        <w:tab/>
+        <w:t xml:space="preserve"> </w:t>
+      </w:r>
+      <w:proofErr w:type="spellStart"/>
+      <w:r>
+        <w:t>System.</w:t>
+      </w:r>
+      <w:r>
+        <w:rPr>
+          <w:i/>
+          <w:iCs/>
+        </w:rPr>
+        <w:t>out</w:t>
+      </w:r>
+      <w:r>
+        <w:t>.println</w:t>
+      </w:r>
+      <w:proofErr w:type="spellEnd"/>
+      <w:r>
+        <w:t>("Product not Found"</w:t>
+      </w:r>
+      <w:proofErr w:type="gramStart"/>
+      <w:r>
+        <w:t>);</w:t>
+      </w:r>
+      <w:proofErr w:type="gramEnd"/>
+    </w:p>
+    <w:p>
+      <w:pPr>
+        <w:pStyle w:val="ListParagraph"/>
+        <w:spacing w:after="0"/>
+        <w:ind w:left="643"/>
+      </w:pPr>
+      <w:r>
+        <w:tab/>
+      </w:r>
+      <w:r>
+        <w:tab/>
+        <w:t xml:space="preserve"> }</w:t>
+      </w:r>
+    </w:p>
+    <w:p>
+      <w:pPr>
+        <w:pStyle w:val="ListParagraph"/>
+        <w:spacing w:after="0"/>
+        <w:ind w:left="643"/>
+      </w:pPr>
+      <w:r>
+        <w:tab/>
+        <w:t xml:space="preserve"> }</w:t>
+      </w:r>
+    </w:p>
+    <w:p>
+      <w:pPr>
+        <w:pStyle w:val="ListParagraph"/>
+        <w:ind w:left="643"/>
+      </w:pPr>
+      <w:r>
+        <w:tab/>
+        <w:t xml:space="preserve"> public void </w:t>
+      </w:r>
+      <w:proofErr w:type="spellStart"/>
+      <w:proofErr w:type="gramStart"/>
+      <w:r>
+        <w:t>displayInventory</w:t>
+      </w:r>
+      <w:proofErr w:type="spellEnd"/>
+      <w:r>
+        <w:t>(</w:t>
+      </w:r>
+      <w:proofErr w:type="gramEnd"/>
+      <w:r>
+        <w:t>)</w:t>
+      </w:r>
+    </w:p>
+    <w:p>
+      <w:pPr>
+        <w:pStyle w:val="ListParagraph"/>
+        <w:ind w:left="643"/>
+      </w:pPr>
+      <w:r>
+        <w:tab/>
+        <w:t xml:space="preserve"> {</w:t>
+      </w:r>
+    </w:p>
+    <w:p>
+      <w:pPr>
+        <w:pStyle w:val="ListParagraph"/>
+        <w:ind w:left="643"/>
+      </w:pPr>
+      <w:r>
+        <w:tab/>
+      </w:r>
+      <w:r>
+        <w:tab/>
+        <w:t xml:space="preserve"> </w:t>
+      </w:r>
+      <w:proofErr w:type="gramStart"/>
+      <w:r>
+        <w:t>for(</w:t>
+      </w:r>
+      <w:proofErr w:type="gramEnd"/>
+      <w:r>
+        <w:t xml:space="preserve">Product p: </w:t>
+      </w:r>
+      <w:proofErr w:type="spellStart"/>
+      <w:r>
+        <w:t>Inventory.values</w:t>
+      </w:r>
+      <w:proofErr w:type="spellEnd"/>
+      <w:r>
+        <w:t>())</w:t>
+      </w:r>
+    </w:p>
+    <w:p>
+      <w:pPr>
+        <w:pStyle w:val="ListParagraph"/>
+        <w:ind w:left="643"/>
+      </w:pPr>
+      <w:r>
+        <w:tab/>
+      </w:r>
+      <w:r>
+        <w:tab/>
+        <w:t xml:space="preserve"> {</w:t>
+      </w:r>
+    </w:p>
+    <w:p>
+      <w:pPr>
+        <w:pStyle w:val="ListParagraph"/>
+        <w:ind w:left="643"/>
+      </w:pPr>
+      <w:r>
+        <w:tab/>
+      </w:r>
+      <w:r>
+        <w:tab/>
+        <w:t xml:space="preserve"> </w:t>
+      </w:r>
+      <w:proofErr w:type="spellStart"/>
+      <w:r>
+        <w:t>System.</w:t>
+      </w:r>
+      <w:r>
+        <w:rPr>
+          <w:i/>
+          <w:iCs/>
+        </w:rPr>
+        <w:t>out</w:t>
+      </w:r>
+      <w:r>
+        <w:t>.println</w:t>
+      </w:r>
+      <w:proofErr w:type="spellEnd"/>
+      <w:r>
+        <w:t>("Id:       "+</w:t>
+      </w:r>
+      <w:proofErr w:type="spellStart"/>
+      <w:proofErr w:type="gramStart"/>
+      <w:r>
+        <w:t>p.ProductId</w:t>
+      </w:r>
+      <w:proofErr w:type="spellEnd"/>
+      <w:r>
+        <w:t>);</w:t>
+      </w:r>
+      <w:proofErr w:type="gramEnd"/>
+    </w:p>
+    <w:p>
+      <w:pPr>
+        <w:pStyle w:val="ListParagraph"/>
+        <w:ind w:left="643"/>
+      </w:pPr>
+      <w:r>
+        <w:tab/>
+      </w:r>
+      <w:r>
+        <w:tab/>
+        <w:t xml:space="preserve"> </w:t>
+      </w:r>
+      <w:proofErr w:type="spellStart"/>
+      <w:r>
+        <w:t>System.</w:t>
+      </w:r>
+      <w:r>
+        <w:rPr>
+          <w:i/>
+          <w:iCs/>
+        </w:rPr>
+        <w:t>out</w:t>
+      </w:r>
+      <w:r>
+        <w:t>.println</w:t>
+      </w:r>
+      <w:proofErr w:type="spellEnd"/>
+      <w:r>
+        <w:t>("Name:     "+</w:t>
+      </w:r>
+      <w:proofErr w:type="spellStart"/>
+      <w:proofErr w:type="gramStart"/>
+      <w:r>
+        <w:t>p.ProductName</w:t>
+      </w:r>
+      <w:proofErr w:type="spellEnd"/>
+      <w:r>
+        <w:t>);</w:t>
+      </w:r>
+      <w:proofErr w:type="gramEnd"/>
+    </w:p>
+    <w:p>
+      <w:pPr>
+        <w:pStyle w:val="ListParagraph"/>
+        <w:ind w:left="643"/>
+      </w:pPr>
+      <w:r>
+        <w:tab/>
+      </w:r>
+      <w:r>
+        <w:tab/>
+        <w:t xml:space="preserve"> </w:t>
+      </w:r>
+      <w:proofErr w:type="spellStart"/>
+      <w:r>
+        <w:t>System.</w:t>
+      </w:r>
+      <w:r>
+        <w:rPr>
+          <w:i/>
+          <w:iCs/>
+        </w:rPr>
+        <w:t>out</w:t>
+      </w:r>
+      <w:r>
+        <w:t>.println</w:t>
+      </w:r>
+      <w:proofErr w:type="spellEnd"/>
+      <w:r>
+        <w:t>("Quantity: "+</w:t>
+      </w:r>
+      <w:proofErr w:type="spellStart"/>
+      <w:proofErr w:type="gramStart"/>
+      <w:r>
+        <w:t>p.Quantity</w:t>
+      </w:r>
+      <w:proofErr w:type="spellEnd"/>
+      <w:r>
+        <w:t>);</w:t>
+      </w:r>
+      <w:proofErr w:type="gramEnd"/>
+    </w:p>
+    <w:p>
+      <w:pPr>
+        <w:pStyle w:val="ListParagraph"/>
+        <w:ind w:left="643"/>
+      </w:pPr>
+      <w:r>
+        <w:tab/>
+      </w:r>
+      <w:r>
+        <w:tab/>
+        <w:t xml:space="preserve"> </w:t>
+      </w:r>
+      <w:proofErr w:type="spellStart"/>
+      <w:r>
+        <w:t>System.</w:t>
+      </w:r>
+      <w:r>
+        <w:rPr>
+          <w:i/>
+          <w:iCs/>
+        </w:rPr>
+        <w:t>out</w:t>
+      </w:r>
+      <w:r>
+        <w:t>.println</w:t>
+      </w:r>
+      <w:proofErr w:type="spellEnd"/>
+      <w:r>
+        <w:t>("Price:    "+</w:t>
+      </w:r>
+      <w:proofErr w:type="spellStart"/>
+      <w:proofErr w:type="gramStart"/>
+      <w:r>
+        <w:t>p.price</w:t>
+      </w:r>
+      <w:proofErr w:type="spellEnd"/>
+      <w:proofErr w:type="gramEnd"/>
+      <w:r>
+        <w:t>+"\n"</w:t>
+      </w:r>
+      <w:proofErr w:type="gramStart"/>
+      <w:r>
+        <w:t>);</w:t>
+      </w:r>
+      <w:proofErr w:type="gramEnd"/>
+    </w:p>
+    <w:p>
+      <w:pPr>
+        <w:pStyle w:val="ListParagraph"/>
+        <w:ind w:left="643"/>
+      </w:pPr>
+      <w:r>
+        <w:tab/>
+      </w:r>
+      <w:r>
+        <w:tab/>
+        <w:t xml:space="preserve"> }</w:t>
+      </w:r>
+    </w:p>
+    <w:p>
+      <w:pPr>
+        <w:pStyle w:val="ListParagraph"/>
+        <w:ind w:left="643"/>
+      </w:pPr>
+      <w:r>
+        <w:tab/>
+        <w:t xml:space="preserve"> }</w:t>
+      </w:r>
+    </w:p>
+    <w:p>
+      <w:pPr>
+        <w:pStyle w:val="ListParagraph"/>
+        <w:ind w:left="643"/>
+      </w:pPr>
+      <w:r>
+        <w:tab/>
+        <w:t xml:space="preserve"> </w:t>
+      </w:r>
+    </w:p>
+    <w:p>
+      <w:pPr>
+        <w:pStyle w:val="ListParagraph"/>
+        <w:ind w:left="643"/>
+      </w:pPr>
+      <w:r>
+        <w:t>}</w:t>
+      </w:r>
+    </w:p>
+    <w:p>
+      <w:pPr>
+        <w:pStyle w:val="ListParagraph"/>
+        <w:ind w:left="643"/>
+      </w:pPr>
+    </w:p>
+    <w:p>
+      <w:pPr>
+        <w:pStyle w:val="ListParagraph"/>
+        <w:ind w:left="643"/>
+        <w:rPr>
+          <w:b/>
+          <w:bCs/>
+        </w:rPr>
+      </w:pPr>
+      <w:r>
+        <w:rPr>
+          <w:b/>
+          <w:bCs/>
+        </w:rPr>
+        <w:t>Output:</w:t>
+      </w:r>
+    </w:p>
+    <w:p>
+      <w:pPr>
+        <w:pStyle w:val="ListParagraph"/>
+        <w:ind w:left="643"/>
+        <w:rPr>
+          <w:b/>
+          <w:bCs/>
+        </w:rPr>
+      </w:pPr>
+      <w:r>
+        <w:rPr>
+          <w:noProof/>
+        </w:rPr>
+        <w:t xml:space="preserve"> </w:t>
+      </w:r>
+      <w:r>
+        <w:rPr>
+          <w:noProof/>
+        </w:rPr>
+        <w:drawing>
+          <wp:inline distT="0" distB="0" distL="0" distR="0" wp14:anchorId="67C6425C" wp14:editId="0B6B306E">
+            <wp:extent cx="5731510" cy="3482975"/>
+            <wp:effectExtent l="0" t="0" r="2540" b="3175"/>
+            <wp:docPr id="2029220202" name="Picture 1" descr="A screenshot of a computer program&#10;&#10;AI-generated content may be incorrect."/>
+            <wp:cNvGraphicFramePr>
+              <a:graphicFrameLocks xmlns:a="http://schemas.openxmlformats.org/drawingml/2006/main" noChangeAspect="1"/>
+            </wp:cNvGraphicFramePr>
+            <a:graphic xmlns:a="http://schemas.openxmlformats.org/drawingml/2006/main">
+              <a:graphicData uri="http://schemas.openxmlformats.org/drawingml/2006/picture">
+                <pic:pic xmlns:pic="http://schemas.openxmlformats.org/drawingml/2006/picture">
+                  <pic:nvPicPr>
+                    <pic:cNvPr id="2029220202" name="Picture 1" descr="A screenshot of a computer program&#10;&#10;AI-generated content may be incorrect."/>
+                    <pic:cNvPicPr/>
+                  </pic:nvPicPr>
+                  <pic:blipFill>
+                    <a:blip r:embed="rId14"/>
+                    <a:stretch>
+                      <a:fillRect/>
+                    </a:stretch>
+                  </pic:blipFill>
+                  <pic:spPr>
+                    <a:xfrm>
+                      <a:off x="0" y="0"/>
+                      <a:ext cx="5731510" cy="3482975"/>
+                    </a:xfrm>
+                    <a:prstGeom prst="rect">
+                      <a:avLst/>
+                    </a:prstGeom>
+                  </pic:spPr>
+                </pic:pic>
+              </a:graphicData>
+            </a:graphic>
+          </wp:inline>
+        </w:drawing>
+      </w:r>
+    </w:p>
+    <w:p>
+      <w:pPr>
+        <w:pStyle w:val="ListParagraph"/>
+        <w:ind w:left="643"/>
+      </w:pPr>
+      <w:r>
+        <w:lastRenderedPageBreak/>
+        <w:drawing>
+          <wp:inline distT="0" distB="0" distL="0" distR="0" wp14:anchorId="1A308B20" wp14:editId="4DC9C7E0">
+            <wp:extent cx="5731510" cy="4819650"/>
+            <wp:effectExtent l="0" t="0" r="2540" b="0"/>
+            <wp:docPr id="659436597" name="Picture 1" descr="A screenshot of a computer&#10;&#10;AI-generated content may be incorrect."/>
+            <wp:cNvGraphicFramePr>
+              <a:graphicFrameLocks xmlns:a="http://schemas.openxmlformats.org/drawingml/2006/main" noChangeAspect="1"/>
+            </wp:cNvGraphicFramePr>
+            <a:graphic xmlns:a="http://schemas.openxmlformats.org/drawingml/2006/main">
+              <a:graphicData uri="http://schemas.openxmlformats.org/drawingml/2006/picture">
+                <pic:pic xmlns:pic="http://schemas.openxmlformats.org/drawingml/2006/picture">
+                  <pic:nvPicPr>
+                    <pic:cNvPr id="659436597" name="Picture 1" descr="A screenshot of a computer&#10;&#10;AI-generated content may be incorrect."/>
+                    <pic:cNvPicPr/>
+                  </pic:nvPicPr>
+                  <pic:blipFill>
+                    <a:blip r:embed="rId15"/>
+                    <a:stretch>
+                      <a:fillRect/>
+                    </a:stretch>
+                  </pic:blipFill>
+                  <pic:spPr>
+                    <a:xfrm>
+                      <a:off x="0" y="0"/>
+                      <a:ext cx="5731510" cy="4819650"/>
+                    </a:xfrm>
+                    <a:prstGeom prst="rect">
+                      <a:avLst/>
+                    </a:prstGeom>
+                  </pic:spPr>
+                </pic:pic>
+              </a:graphicData>
+            </a:graphic>
+          </wp:inline>
+        </w:drawing>
+      </w:r>
+    </w:p>
+    <w:p>
+      <w:pPr>
+        <w:pStyle w:val="ListParagraph"/>
+        <w:ind w:left="643"/>
+      </w:pPr>
+    </w:p>
+    <w:p>
+      <w:pPr>
+        <w:pStyle w:val="ListParagraph"/>
+        <w:numPr>
+          <w:ilvl w:val="0"/>
+          <w:numId w:val="16"/>
+        </w:numPr>
+        <w:rPr>
+          <w:b/>
+          <w:bCs/>
+        </w:rPr>
+      </w:pPr>
+      <w:r>
+        <w:rPr>
+          <w:b/>
+          <w:bCs/>
+        </w:rPr>
+        <w:t>Analysis time complexity</w:t>
+      </w:r>
+    </w:p>
+    <w:p>
+      <w:r>
+        <w:rPr>
+          <w:b/>
+          <w:bCs/>
+        </w:rPr>
+        <w:t xml:space="preserve">             </w:t>
+      </w:r>
+      <w:r>
+        <w:rPr>
+          <w:b/>
+          <w:bCs/>
+        </w:rPr>
+        <w:t>Time complexity of each operation (in HashMap):</w:t>
+      </w:r>
+    </w:p>
+    <w:p>
+      <w:pPr>
+        <w:pStyle w:val="ListParagraph"/>
+      </w:pPr>
+      <w:r>
+        <w:t xml:space="preserve"> </w:t>
+      </w:r>
+      <w:r>
+        <w:t xml:space="preserve">Add: </w:t>
+      </w:r>
+      <w:r>
+        <w:t xml:space="preserve">       </w:t>
+      </w:r>
+      <w:r>
+        <w:t xml:space="preserve"> </w:t>
+      </w:r>
+      <w:proofErr w:type="gramStart"/>
+      <w:r>
+        <w:t>O(</w:t>
+      </w:r>
+      <w:proofErr w:type="gramEnd"/>
+      <w:r>
+        <w:t>1)</w:t>
+      </w:r>
+    </w:p>
+    <w:p>
+      <w:pPr>
+        <w:pStyle w:val="ListParagraph"/>
+      </w:pPr>
+      <w:proofErr w:type="gramStart"/>
+      <w:r>
+        <w:t>Update</w:t>
+      </w:r>
+      <w:r>
+        <w:t xml:space="preserve"> </w:t>
+      </w:r>
+      <w:r>
+        <w:t>:</w:t>
+      </w:r>
+      <w:proofErr w:type="gramEnd"/>
+      <w:r>
+        <w:t xml:space="preserve"> </w:t>
+      </w:r>
+      <w:proofErr w:type="gramStart"/>
+      <w:r>
+        <w:t>O(</w:t>
+      </w:r>
+      <w:proofErr w:type="gramEnd"/>
+      <w:r>
+        <w:t>1)</w:t>
+      </w:r>
+    </w:p>
+    <w:p>
+      <w:pPr>
+        <w:pStyle w:val="ListParagraph"/>
+      </w:pPr>
+      <w:r>
+        <w:t xml:space="preserve">Delete: </w:t>
+      </w:r>
+      <w:r>
+        <w:t xml:space="preserve">   </w:t>
+      </w:r>
+      <w:proofErr w:type="gramStart"/>
+      <w:r>
+        <w:t>O(</w:t>
+      </w:r>
+      <w:proofErr w:type="gramEnd"/>
+      <w:r>
+        <w:t>1)</w:t>
+      </w:r>
+    </w:p>
+    <w:p>
+      <w:pPr>
+        <w:pStyle w:val="ListParagraph"/>
+      </w:pPr>
+    </w:p>
+    <w:p>
+      <w:pPr>
+        <w:pStyle w:val="ListParagraph"/>
+      </w:pPr>
+      <w:r>
+        <w:t>Use HashMap for quick access, avoid duplicate keys, and use indexing if searching by name or other fields.</w:t>
+      </w:r>
+    </w:p>
+    <w:p>
+      <w:pPr>
+        <w:pStyle w:val="ListParagraph"/>
+        <w:ind w:left="643"/>
+      </w:pPr>
+    </w:p>
+    <w:p>
+      <w:pPr>
+        <w:pStyle w:val="ListParagraph"/>
+        <w:ind w:left="643"/>
+        <w:rPr>
+          <w:b/>
+          <w:bCs/>
+        </w:rPr>
+      </w:pPr>
+    </w:p>
+    <w:p>
+      <w:pPr>
+        <w:pStyle w:val="ListParagraph"/>
+        <w:ind w:left="643"/>
+        <w:rPr>
+          <w:b/>
+          <w:bCs/>
+        </w:rPr>
+      </w:pPr>
+    </w:p>
     <w:sectPr>
       <w:pgSz w:w="11906" w:h="16838"/>
       <w:pgMar w:top="1440" w:right="1440" w:bottom="1440" w:left="1440" w:header="708" w:footer="708" w:gutter="0"/>
@@ -4972,6 +7228,97 @@
     </w:lvl>
   </w:abstractNum>
   <w:abstractNum w:abstractNumId="11" w15:restartNumberingAfterBreak="0">
+    <w:nsid w:val="571A3D86"/>
+    <w:multiLevelType w:val="hybridMultilevel"/>
+    <w:tmpl w:val="64742F04"/>
+    <w:lvl w:ilvl="0" w:tplc="0CDA4362">
+      <w:start w:val="1"/>
+      <w:numFmt w:val="decimal"/>
+      <w:lvlText w:val="%1."/>
+      <w:lvlJc w:val="left"/>
+      <w:pPr>
+        <w:ind w:left="643" w:hanging="360"/>
+      </w:pPr>
+      <w:rPr>
+        <w:rFonts w:hint="default"/>
+        <w:b/>
+        <w:bCs/>
+      </w:rPr>
+    </w:lvl>
+    <w:lvl w:ilvl="1" w:tplc="40090019" w:tentative="1">
+      <w:start w:val="1"/>
+      <w:numFmt w:val="lowerLetter"/>
+      <w:lvlText w:val="%2."/>
+      <w:lvlJc w:val="left"/>
+      <w:pPr>
+        <w:ind w:left="1363" w:hanging="360"/>
+      </w:pPr>
+    </w:lvl>
+    <w:lvl w:ilvl="2" w:tplc="4009001B" w:tentative="1">
+      <w:start w:val="1"/>
+      <w:numFmt w:val="lowerRoman"/>
+      <w:lvlText w:val="%3."/>
+      <w:lvlJc w:val="right"/>
+      <w:pPr>
+        <w:ind w:left="2083" w:hanging="180"/>
+      </w:pPr>
+    </w:lvl>
+    <w:lvl w:ilvl="3" w:tplc="4009000F" w:tentative="1">
+      <w:start w:val="1"/>
+      <w:numFmt w:val="decimal"/>
+      <w:lvlText w:val="%4."/>
+      <w:lvlJc w:val="left"/>
+      <w:pPr>
+        <w:ind w:left="2803" w:hanging="360"/>
+      </w:pPr>
+    </w:lvl>
+    <w:lvl w:ilvl="4" w:tplc="40090019" w:tentative="1">
+      <w:start w:val="1"/>
+      <w:numFmt w:val="lowerLetter"/>
+      <w:lvlText w:val="%5."/>
+      <w:lvlJc w:val="left"/>
+      <w:pPr>
+        <w:ind w:left="3523" w:hanging="360"/>
+      </w:pPr>
+    </w:lvl>
+    <w:lvl w:ilvl="5" w:tplc="4009001B" w:tentative="1">
+      <w:start w:val="1"/>
+      <w:numFmt w:val="lowerRoman"/>
+      <w:lvlText w:val="%6."/>
+      <w:lvlJc w:val="right"/>
+      <w:pPr>
+        <w:ind w:left="4243" w:hanging="180"/>
+      </w:pPr>
+    </w:lvl>
+    <w:lvl w:ilvl="6" w:tplc="4009000F" w:tentative="1">
+      <w:start w:val="1"/>
+      <w:numFmt w:val="decimal"/>
+      <w:lvlText w:val="%7."/>
+      <w:lvlJc w:val="left"/>
+      <w:pPr>
+        <w:ind w:left="4963" w:hanging="360"/>
+      </w:pPr>
+    </w:lvl>
+    <w:lvl w:ilvl="7" w:tplc="40090019" w:tentative="1">
+      <w:start w:val="1"/>
+      <w:numFmt w:val="lowerLetter"/>
+      <w:lvlText w:val="%8."/>
+      <w:lvlJc w:val="left"/>
+      <w:pPr>
+        <w:ind w:left="5683" w:hanging="360"/>
+      </w:pPr>
+    </w:lvl>
+    <w:lvl w:ilvl="8" w:tplc="4009001B" w:tentative="1">
+      <w:start w:val="1"/>
+      <w:numFmt w:val="lowerRoman"/>
+      <w:lvlText w:val="%9."/>
+      <w:lvlJc w:val="right"/>
+      <w:pPr>
+        <w:ind w:left="6403" w:hanging="180"/>
+      </w:pPr>
+    </w:lvl>
+  </w:abstractNum>
+  <w:abstractNum w:abstractNumId="12" w15:restartNumberingAfterBreak="0">
     <w:nsid w:val="57454936"/>
     <w:multiLevelType w:val="hybridMultilevel"/>
     <w:tmpl w:val="E9BECA6A"/>
@@ -5060,7 +7407,156 @@
       </w:pPr>
     </w:lvl>
   </w:abstractNum>
-  <w:abstractNum w:abstractNumId="12" w15:restartNumberingAfterBreak="0">
+  <w:abstractNum w:abstractNumId="13" w15:restartNumberingAfterBreak="0">
+    <w:nsid w:val="5E5A69A1"/>
+    <w:multiLevelType w:val="multilevel"/>
+    <w:tmpl w:val="2B5E400A"/>
+    <w:lvl w:ilvl="0">
+      <w:start w:val="1"/>
+      <w:numFmt w:val="bullet"/>
+      <w:lvlText w:val=""/>
+      <w:lvlJc w:val="left"/>
+      <w:pPr>
+        <w:tabs>
+          <w:tab w:val="num" w:pos="720"/>
+        </w:tabs>
+        <w:ind w:left="720" w:hanging="360"/>
+      </w:pPr>
+      <w:rPr>
+        <w:rFonts w:ascii="Symbol" w:hAnsi="Symbol" w:hint="default"/>
+        <w:sz w:val="20"/>
+      </w:rPr>
+    </w:lvl>
+    <w:lvl w:ilvl="1" w:tentative="1">
+      <w:start w:val="1"/>
+      <w:numFmt w:val="bullet"/>
+      <w:lvlText w:val="o"/>
+      <w:lvlJc w:val="left"/>
+      <w:pPr>
+        <w:tabs>
+          <w:tab w:val="num" w:pos="1440"/>
+        </w:tabs>
+        <w:ind w:left="1440" w:hanging="360"/>
+      </w:pPr>
+      <w:rPr>
+        <w:rFonts w:ascii="Courier New" w:hAnsi="Courier New" w:hint="default"/>
+        <w:sz w:val="20"/>
+      </w:rPr>
+    </w:lvl>
+    <w:lvl w:ilvl="2" w:tentative="1">
+      <w:start w:val="1"/>
+      <w:numFmt w:val="bullet"/>
+      <w:lvlText w:val=""/>
+      <w:lvlJc w:val="left"/>
+      <w:pPr>
+        <w:tabs>
+          <w:tab w:val="num" w:pos="2160"/>
+        </w:tabs>
+        <w:ind w:left="2160" w:hanging="360"/>
+      </w:pPr>
+      <w:rPr>
+        <w:rFonts w:ascii="Wingdings" w:hAnsi="Wingdings" w:hint="default"/>
+        <w:sz w:val="20"/>
+      </w:rPr>
+    </w:lvl>
+    <w:lvl w:ilvl="3" w:tentative="1">
+      <w:start w:val="1"/>
+      <w:numFmt w:val="bullet"/>
+      <w:lvlText w:val=""/>
+      <w:lvlJc w:val="left"/>
+      <w:pPr>
+        <w:tabs>
+          <w:tab w:val="num" w:pos="2880"/>
+        </w:tabs>
+        <w:ind w:left="2880" w:hanging="360"/>
+      </w:pPr>
+      <w:rPr>
+        <w:rFonts w:ascii="Wingdings" w:hAnsi="Wingdings" w:hint="default"/>
+        <w:sz w:val="20"/>
+      </w:rPr>
+    </w:lvl>
+    <w:lvl w:ilvl="4" w:tentative="1">
+      <w:start w:val="1"/>
+      <w:numFmt w:val="bullet"/>
+      <w:lvlText w:val=""/>
+      <w:lvlJc w:val="left"/>
+      <w:pPr>
+        <w:tabs>
+          <w:tab w:val="num" w:pos="3600"/>
+        </w:tabs>
+        <w:ind w:left="3600" w:hanging="360"/>
+      </w:pPr>
+      <w:rPr>
+        <w:rFonts w:ascii="Wingdings" w:hAnsi="Wingdings" w:hint="default"/>
+        <w:sz w:val="20"/>
+      </w:rPr>
+    </w:lvl>
+    <w:lvl w:ilvl="5" w:tentative="1">
+      <w:start w:val="1"/>
+      <w:numFmt w:val="bullet"/>
+      <w:lvlText w:val=""/>
+      <w:lvlJc w:val="left"/>
+      <w:pPr>
+        <w:tabs>
+          <w:tab w:val="num" w:pos="4320"/>
+        </w:tabs>
+        <w:ind w:left="4320" w:hanging="360"/>
+      </w:pPr>
+      <w:rPr>
+        <w:rFonts w:ascii="Wingdings" w:hAnsi="Wingdings" w:hint="default"/>
+        <w:sz w:val="20"/>
+      </w:rPr>
+    </w:lvl>
+    <w:lvl w:ilvl="6" w:tentative="1">
+      <w:start w:val="1"/>
+      <w:numFmt w:val="bullet"/>
+      <w:lvlText w:val=""/>
+      <w:lvlJc w:val="left"/>
+      <w:pPr>
+        <w:tabs>
+          <w:tab w:val="num" w:pos="5040"/>
+        </w:tabs>
+        <w:ind w:left="5040" w:hanging="360"/>
+      </w:pPr>
+      <w:rPr>
+        <w:rFonts w:ascii="Wingdings" w:hAnsi="Wingdings" w:hint="default"/>
+        <w:sz w:val="20"/>
+      </w:rPr>
+    </w:lvl>
+    <w:lvl w:ilvl="7" w:tentative="1">
+      <w:start w:val="1"/>
+      <w:numFmt w:val="bullet"/>
+      <w:lvlText w:val=""/>
+      <w:lvlJc w:val="left"/>
+      <w:pPr>
+        <w:tabs>
+          <w:tab w:val="num" w:pos="5760"/>
+        </w:tabs>
+        <w:ind w:left="5760" w:hanging="360"/>
+      </w:pPr>
+      <w:rPr>
+        <w:rFonts w:ascii="Wingdings" w:hAnsi="Wingdings" w:hint="default"/>
+        <w:sz w:val="20"/>
+      </w:rPr>
+    </w:lvl>
+    <w:lvl w:ilvl="8" w:tentative="1">
+      <w:start w:val="1"/>
+      <w:numFmt w:val="bullet"/>
+      <w:lvlText w:val=""/>
+      <w:lvlJc w:val="left"/>
+      <w:pPr>
+        <w:tabs>
+          <w:tab w:val="num" w:pos="6480"/>
+        </w:tabs>
+        <w:ind w:left="6480" w:hanging="360"/>
+      </w:pPr>
+      <w:rPr>
+        <w:rFonts w:ascii="Wingdings" w:hAnsi="Wingdings" w:hint="default"/>
+        <w:sz w:val="20"/>
+      </w:rPr>
+    </w:lvl>
+  </w:abstractNum>
+  <w:abstractNum w:abstractNumId="14" w15:restartNumberingAfterBreak="0">
     <w:nsid w:val="64607247"/>
     <w:multiLevelType w:val="multilevel"/>
     <w:tmpl w:val="CD503374"/>
@@ -5177,7 +7673,156 @@
       </w:pPr>
     </w:lvl>
   </w:abstractNum>
-  <w:abstractNum w:abstractNumId="13" w15:restartNumberingAfterBreak="0">
+  <w:abstractNum w:abstractNumId="15" w15:restartNumberingAfterBreak="0">
+    <w:nsid w:val="6D6F1544"/>
+    <w:multiLevelType w:val="multilevel"/>
+    <w:tmpl w:val="2E2A8896"/>
+    <w:lvl w:ilvl="0">
+      <w:start w:val="1"/>
+      <w:numFmt w:val="bullet"/>
+      <w:lvlText w:val=""/>
+      <w:lvlJc w:val="left"/>
+      <w:pPr>
+        <w:tabs>
+          <w:tab w:val="num" w:pos="720"/>
+        </w:tabs>
+        <w:ind w:left="720" w:hanging="360"/>
+      </w:pPr>
+      <w:rPr>
+        <w:rFonts w:ascii="Symbol" w:hAnsi="Symbol" w:hint="default"/>
+        <w:sz w:val="20"/>
+      </w:rPr>
+    </w:lvl>
+    <w:lvl w:ilvl="1" w:tentative="1">
+      <w:start w:val="1"/>
+      <w:numFmt w:val="bullet"/>
+      <w:lvlText w:val="o"/>
+      <w:lvlJc w:val="left"/>
+      <w:pPr>
+        <w:tabs>
+          <w:tab w:val="num" w:pos="1440"/>
+        </w:tabs>
+        <w:ind w:left="1440" w:hanging="360"/>
+      </w:pPr>
+      <w:rPr>
+        <w:rFonts w:ascii="Courier New" w:hAnsi="Courier New" w:hint="default"/>
+        <w:sz w:val="20"/>
+      </w:rPr>
+    </w:lvl>
+    <w:lvl w:ilvl="2" w:tentative="1">
+      <w:start w:val="1"/>
+      <w:numFmt w:val="bullet"/>
+      <w:lvlText w:val=""/>
+      <w:lvlJc w:val="left"/>
+      <w:pPr>
+        <w:tabs>
+          <w:tab w:val="num" w:pos="2160"/>
+        </w:tabs>
+        <w:ind w:left="2160" w:hanging="360"/>
+      </w:pPr>
+      <w:rPr>
+        <w:rFonts w:ascii="Wingdings" w:hAnsi="Wingdings" w:hint="default"/>
+        <w:sz w:val="20"/>
+      </w:rPr>
+    </w:lvl>
+    <w:lvl w:ilvl="3" w:tentative="1">
+      <w:start w:val="1"/>
+      <w:numFmt w:val="bullet"/>
+      <w:lvlText w:val=""/>
+      <w:lvlJc w:val="left"/>
+      <w:pPr>
+        <w:tabs>
+          <w:tab w:val="num" w:pos="2880"/>
+        </w:tabs>
+        <w:ind w:left="2880" w:hanging="360"/>
+      </w:pPr>
+      <w:rPr>
+        <w:rFonts w:ascii="Wingdings" w:hAnsi="Wingdings" w:hint="default"/>
+        <w:sz w:val="20"/>
+      </w:rPr>
+    </w:lvl>
+    <w:lvl w:ilvl="4" w:tentative="1">
+      <w:start w:val="1"/>
+      <w:numFmt w:val="bullet"/>
+      <w:lvlText w:val=""/>
+      <w:lvlJc w:val="left"/>
+      <w:pPr>
+        <w:tabs>
+          <w:tab w:val="num" w:pos="3600"/>
+        </w:tabs>
+        <w:ind w:left="3600" w:hanging="360"/>
+      </w:pPr>
+      <w:rPr>
+        <w:rFonts w:ascii="Wingdings" w:hAnsi="Wingdings" w:hint="default"/>
+        <w:sz w:val="20"/>
+      </w:rPr>
+    </w:lvl>
+    <w:lvl w:ilvl="5" w:tentative="1">
+      <w:start w:val="1"/>
+      <w:numFmt w:val="bullet"/>
+      <w:lvlText w:val=""/>
+      <w:lvlJc w:val="left"/>
+      <w:pPr>
+        <w:tabs>
+          <w:tab w:val="num" w:pos="4320"/>
+        </w:tabs>
+        <w:ind w:left="4320" w:hanging="360"/>
+      </w:pPr>
+      <w:rPr>
+        <w:rFonts w:ascii="Wingdings" w:hAnsi="Wingdings" w:hint="default"/>
+        <w:sz w:val="20"/>
+      </w:rPr>
+    </w:lvl>
+    <w:lvl w:ilvl="6" w:tentative="1">
+      <w:start w:val="1"/>
+      <w:numFmt w:val="bullet"/>
+      <w:lvlText w:val=""/>
+      <w:lvlJc w:val="left"/>
+      <w:pPr>
+        <w:tabs>
+          <w:tab w:val="num" w:pos="5040"/>
+        </w:tabs>
+        <w:ind w:left="5040" w:hanging="360"/>
+      </w:pPr>
+      <w:rPr>
+        <w:rFonts w:ascii="Wingdings" w:hAnsi="Wingdings" w:hint="default"/>
+        <w:sz w:val="20"/>
+      </w:rPr>
+    </w:lvl>
+    <w:lvl w:ilvl="7" w:tentative="1">
+      <w:start w:val="1"/>
+      <w:numFmt w:val="bullet"/>
+      <w:lvlText w:val=""/>
+      <w:lvlJc w:val="left"/>
+      <w:pPr>
+        <w:tabs>
+          <w:tab w:val="num" w:pos="5760"/>
+        </w:tabs>
+        <w:ind w:left="5760" w:hanging="360"/>
+      </w:pPr>
+      <w:rPr>
+        <w:rFonts w:ascii="Wingdings" w:hAnsi="Wingdings" w:hint="default"/>
+        <w:sz w:val="20"/>
+      </w:rPr>
+    </w:lvl>
+    <w:lvl w:ilvl="8" w:tentative="1">
+      <w:start w:val="1"/>
+      <w:numFmt w:val="bullet"/>
+      <w:lvlText w:val=""/>
+      <w:lvlJc w:val="left"/>
+      <w:pPr>
+        <w:tabs>
+          <w:tab w:val="num" w:pos="6480"/>
+        </w:tabs>
+        <w:ind w:left="6480" w:hanging="360"/>
+      </w:pPr>
+      <w:rPr>
+        <w:rFonts w:ascii="Wingdings" w:hAnsi="Wingdings" w:hint="default"/>
+        <w:sz w:val="20"/>
+      </w:rPr>
+    </w:lvl>
+  </w:abstractNum>
+  <w:abstractNum w:abstractNumId="16" w15:restartNumberingAfterBreak="0">
     <w:nsid w:val="76B60876"/>
     <w:multiLevelType w:val="hybridMultilevel"/>
     <w:tmpl w:val="FC0C0B18"/>
@@ -5276,7 +7921,7 @@
     <w:abstractNumId w:val="10"/>
   </w:num>
   <w:num w:numId="4" w16cid:durableId="1001539981">
-    <w:abstractNumId w:val="11"/>
+    <w:abstractNumId w:val="12"/>
   </w:num>
   <w:num w:numId="5" w16cid:durableId="2114014625">
     <w:abstractNumId w:val="7"/>
@@ -5300,7 +7945,7 @@
     <w:abstractNumId w:val="9"/>
   </w:num>
   <w:num w:numId="12" w16cid:durableId="740950399">
-    <w:abstractNumId w:val="12"/>
+    <w:abstractNumId w:val="14"/>
     <w:lvlOverride w:ilvl="0">
       <w:startOverride w:val="1"/>
     </w:lvlOverride>
@@ -5328,10 +7973,19 @@
     </w:lvlOverride>
   </w:num>
   <w:num w:numId="13" w16cid:durableId="152837394">
-    <w:abstractNumId w:val="13"/>
+    <w:abstractNumId w:val="16"/>
   </w:num>
   <w:num w:numId="14" w16cid:durableId="494732108">
     <w:abstractNumId w:val="4"/>
+  </w:num>
+  <w:num w:numId="15" w16cid:durableId="502202544">
+    <w:abstractNumId w:val="13"/>
+  </w:num>
+  <w:num w:numId="16" w16cid:durableId="442648091">
+    <w:abstractNumId w:val="11"/>
+  </w:num>
+  <w:num w:numId="17" w16cid:durableId="785731589">
+    <w:abstractNumId w:val="15"/>
   </w:num>
 </w:numbering>
 </file>

</xml_diff>